<commit_message>
feat(pauseManager.cs, deathManager.cs): Adds a pause and death managers -Add a pause system/screen to the game. -Add a death screen to the game. -nerf enemies' speed (2->1). -boost player's stamina (100->250).
</commit_message>
<xml_diff>
--- a/Registro de avances del proyecto.docx
+++ b/Registro de avances del proyecto.docx
@@ -1181,6 +1181,257 @@
           <w:szCs w:val="28"/>
         </w:rPr>
         <w:t>Se añadió una pantalla de muerte. Se agregará, a continuación, una pantalla de pausa.</w:t>
+      </w:r>
+    </w:p>
+    <w:p>
+      <w:pPr>
+        <w:ind w:firstLine="709"/>
+        <w:rPr>
+          <w:rFonts w:ascii="Arial" w:hAnsi="Arial" w:cs="Arial"/>
+          <w:sz w:val="28"/>
+          <w:szCs w:val="28"/>
+        </w:rPr>
+      </w:pPr>
+    </w:p>
+    <w:p>
+      <w:pPr>
+        <w:ind w:firstLine="709"/>
+        <w:rPr>
+          <w:rFonts w:ascii="Arial" w:hAnsi="Arial" w:cs="Arial"/>
+          <w:sz w:val="28"/>
+          <w:szCs w:val="28"/>
+        </w:rPr>
+      </w:pPr>
+    </w:p>
+    <w:p>
+      <w:pPr>
+        <w:ind w:firstLine="709"/>
+        <w:rPr>
+          <w:rFonts w:ascii="Arial" w:hAnsi="Arial" w:cs="Arial"/>
+          <w:sz w:val="28"/>
+          <w:szCs w:val="28"/>
+        </w:rPr>
+      </w:pPr>
+    </w:p>
+    <w:p>
+      <w:pPr>
+        <w:ind w:firstLine="709"/>
+        <w:rPr>
+          <w:rFonts w:ascii="Arial" w:hAnsi="Arial" w:cs="Arial"/>
+          <w:sz w:val="28"/>
+          <w:szCs w:val="28"/>
+        </w:rPr>
+      </w:pPr>
+    </w:p>
+    <w:p>
+      <w:pPr>
+        <w:spacing w:line="240" w:lineRule="auto"/>
+        <w:ind w:firstLine="709"/>
+        <w:rPr>
+          <w:rFonts w:ascii="Arial" w:hAnsi="Arial" w:cs="Arial"/>
+          <w:b/>
+          <w:bCs/>
+          <w:i/>
+          <w:iCs/>
+          <w:sz w:val="32"/>
+          <w:szCs w:val="32"/>
+          <w:u w:val="single"/>
+        </w:rPr>
+      </w:pPr>
+      <w:r>
+        <w:rPr>
+          <w:rFonts w:ascii="Arial" w:hAnsi="Arial" w:cs="Arial"/>
+          <w:b/>
+          <w:bCs/>
+          <w:i/>
+          <w:iCs/>
+          <w:sz w:val="32"/>
+          <w:szCs w:val="32"/>
+          <w:u w:val="single"/>
+        </w:rPr>
+        <w:lastRenderedPageBreak/>
+        <w:t>Día seis:</w:t>
+      </w:r>
+    </w:p>
+    <w:p>
+      <w:pPr>
+        <w:spacing w:line="240" w:lineRule="auto"/>
+        <w:ind w:firstLine="709"/>
+        <w:rPr>
+          <w:rFonts w:ascii="Arial" w:hAnsi="Arial" w:cs="Arial"/>
+          <w:sz w:val="28"/>
+          <w:szCs w:val="28"/>
+        </w:rPr>
+      </w:pPr>
+      <w:r>
+        <w:rPr>
+          <w:rFonts w:ascii="Arial" w:hAnsi="Arial" w:cs="Arial"/>
+          <w:sz w:val="28"/>
+          <w:szCs w:val="28"/>
+        </w:rPr>
+        <w:t>En realidad</w:t>
+      </w:r>
+      <w:r>
+        <w:rPr>
+          <w:rFonts w:ascii="Arial" w:hAnsi="Arial" w:cs="Arial"/>
+          <w:sz w:val="28"/>
+          <w:szCs w:val="28"/>
+        </w:rPr>
+        <w:t>,</w:t>
+      </w:r>
+      <w:r>
+        <w:rPr>
+          <w:rFonts w:ascii="Arial" w:hAnsi="Arial" w:cs="Arial"/>
+          <w:sz w:val="28"/>
+          <w:szCs w:val="28"/>
+        </w:rPr>
+        <w:t xml:space="preserve"> no estoy seguro del día qué sea, pero cometí un grave error, intenté separar el script central del jugador en varios scripts que se encargasen de distintas funciones; SALIÓ MAL.</w:t>
+      </w:r>
+    </w:p>
+    <w:p>
+      <w:pPr>
+        <w:spacing w:line="240" w:lineRule="auto"/>
+        <w:ind w:firstLine="709"/>
+        <w:rPr>
+          <w:rFonts w:ascii="Arial" w:hAnsi="Arial" w:cs="Arial"/>
+          <w:sz w:val="28"/>
+          <w:szCs w:val="28"/>
+        </w:rPr>
+      </w:pPr>
+      <w:r>
+        <w:rPr>
+          <w:rFonts w:ascii="Arial" w:hAnsi="Arial" w:cs="Arial"/>
+          <w:sz w:val="28"/>
+          <w:szCs w:val="28"/>
+        </w:rPr>
+        <w:t xml:space="preserve">Tuve que borrar el proyecto, y clonarlo de </w:t>
+      </w:r>
+      <w:r>
+        <w:rPr>
+          <w:rFonts w:ascii="Arial" w:hAnsi="Arial" w:cs="Arial"/>
+          <w:sz w:val="28"/>
+          <w:szCs w:val="28"/>
+        </w:rPr>
+        <w:t>G</w:t>
+      </w:r>
+      <w:r>
+        <w:rPr>
+          <w:rFonts w:ascii="Arial" w:hAnsi="Arial" w:cs="Arial"/>
+          <w:sz w:val="28"/>
+          <w:szCs w:val="28"/>
+        </w:rPr>
+        <w:t>it</w:t>
+      </w:r>
+      <w:r>
+        <w:rPr>
+          <w:rFonts w:ascii="Arial" w:hAnsi="Arial" w:cs="Arial"/>
+          <w:sz w:val="28"/>
+          <w:szCs w:val="28"/>
+        </w:rPr>
+        <w:t>H</w:t>
+      </w:r>
+      <w:r>
+        <w:rPr>
+          <w:rFonts w:ascii="Arial" w:hAnsi="Arial" w:cs="Arial"/>
+          <w:sz w:val="28"/>
+          <w:szCs w:val="28"/>
+        </w:rPr>
+        <w:t>ub, perdí algunos avances.</w:t>
+      </w:r>
+    </w:p>
+    <w:p>
+      <w:pPr>
+        <w:spacing w:line="240" w:lineRule="auto"/>
+        <w:ind w:firstLine="709"/>
+        <w:rPr>
+          <w:rFonts w:ascii="Arial" w:hAnsi="Arial" w:cs="Arial"/>
+          <w:sz w:val="28"/>
+          <w:szCs w:val="28"/>
+        </w:rPr>
+      </w:pPr>
+      <w:r>
+        <w:rPr>
+          <w:rFonts w:ascii="Arial" w:hAnsi="Arial" w:cs="Arial"/>
+          <w:sz w:val="28"/>
+          <w:szCs w:val="28"/>
+        </w:rPr>
+        <w:t>Lo pude salvar. Afortunadamente, no habían muchas diferencias entre la versión que tuve que eliminar y la versión más reciente de GitHub: solo voy a tener que rehacer el sistema de pausa, y eso es todo.</w:t>
+      </w:r>
+    </w:p>
+    <w:p>
+      <w:pPr>
+        <w:spacing w:line="240" w:lineRule="auto"/>
+        <w:ind w:firstLine="709"/>
+        <w:rPr>
+          <w:rFonts w:ascii="Arial" w:hAnsi="Arial" w:cs="Arial"/>
+          <w:sz w:val="28"/>
+          <w:szCs w:val="28"/>
+        </w:rPr>
+      </w:pPr>
+      <w:r>
+        <w:rPr>
+          <w:rFonts w:ascii="Arial" w:hAnsi="Arial" w:cs="Arial"/>
+          <w:sz w:val="28"/>
+          <w:szCs w:val="28"/>
+        </w:rPr>
+        <w:t>Se rehicieron los menús de muerte y de pausa.</w:t>
+      </w:r>
+    </w:p>
+    <w:p>
+      <w:pPr>
+        <w:spacing w:line="240" w:lineRule="auto"/>
+        <w:ind w:firstLine="709"/>
+        <w:rPr>
+          <w:rFonts w:ascii="Arial" w:hAnsi="Arial" w:cs="Arial"/>
+          <w:sz w:val="28"/>
+          <w:szCs w:val="28"/>
+        </w:rPr>
+      </w:pPr>
+      <w:r>
+        <w:rPr>
+          <w:rFonts w:ascii="Arial" w:hAnsi="Arial" w:cs="Arial"/>
+          <w:sz w:val="28"/>
+          <w:szCs w:val="28"/>
+        </w:rPr>
+        <w:t>Se les bajó la velocidad a los enemigos (2 -&gt; 1).</w:t>
+      </w:r>
+    </w:p>
+    <w:p>
+      <w:pPr>
+        <w:spacing w:line="240" w:lineRule="auto"/>
+        <w:ind w:firstLine="709"/>
+        <w:rPr>
+          <w:rFonts w:ascii="Arial" w:hAnsi="Arial" w:cs="Arial"/>
+          <w:sz w:val="28"/>
+          <w:szCs w:val="28"/>
+        </w:rPr>
+      </w:pPr>
+      <w:r>
+        <w:rPr>
+          <w:rFonts w:ascii="Arial" w:hAnsi="Arial" w:cs="Arial"/>
+          <w:sz w:val="28"/>
+          <w:szCs w:val="28"/>
+        </w:rPr>
+        <w:t>Se le subió la resistencia al jugador (100 -&gt; 250).</w:t>
+      </w:r>
+    </w:p>
+    <w:p>
+      <w:pPr>
+        <w:spacing w:line="240" w:lineRule="auto"/>
+        <w:ind w:firstLine="709"/>
+        <w:rPr>
+          <w:rFonts w:ascii="Arial" w:hAnsi="Arial" w:cs="Arial"/>
+          <w:sz w:val="28"/>
+          <w:szCs w:val="28"/>
+        </w:rPr>
+      </w:pPr>
+      <w:r>
+        <w:rPr>
+          <w:rFonts w:ascii="Arial" w:hAnsi="Arial" w:cs="Arial"/>
+          <w:sz w:val="28"/>
+          <w:szCs w:val="28"/>
+        </w:rPr>
+        <w:t>Lo dejare por acá.</w:t>
       </w:r>
     </w:p>
     <w:sectPr>

</xml_diff>